<commit_message>
Applied changes suggested by Mohsen Alipour
</commit_message>
<xml_diff>
--- a/Fluent Manual for Sharif HPC.docx
+++ b/Fluent Manual for Sharif HPC.docx
@@ -226,16 +226,7 @@
           <w:rFonts w:hint="cs"/>
           <w:rtl/>
         </w:rPr>
-        <w:t>دانش‌آموخته کارشناسی ا</w:t>
-      </w:r>
-      <w:bookmarkStart w:id="0" w:name="_GoBack"/>
-      <w:bookmarkEnd w:id="0"/>
-      <w:r>
-        <w:rPr>
-          <w:rFonts w:hint="cs"/>
-          <w:rtl/>
-        </w:rPr>
-        <w:t>رشد مهندسی فرآیندهای جداسازی</w:t>
+        <w:t>دانش‌آموخته کارشناسی ارشد مهندسی فرآیندهای جداسازی</w:t>
       </w:r>
     </w:p>
     <w:p>
@@ -941,16 +932,9 @@
       </w:r>
       <w:r>
         <w:rPr>
-          <w:rFonts w:hint="cs"/>
-          <w:rtl/>
-        </w:rPr>
-        <w:t>‏</w:t>
-      </w:r>
-      <w:r>
-        <w:rPr>
-          <w:rtl/>
-        </w:rPr>
-        <w:t>2</w:t>
+          <w:rtl/>
+        </w:rPr>
+        <w:t>‏2</w:t>
       </w:r>
       <w:r>
         <w:rPr>
@@ -1025,16 +1009,9 @@
       </w:r>
       <w:r>
         <w:rPr>
-          <w:rFonts w:hint="cs"/>
-          <w:rtl/>
-        </w:rPr>
-        <w:t>‏</w:t>
-      </w:r>
-      <w:r>
-        <w:rPr>
-          <w:rtl/>
-        </w:rPr>
-        <w:t>3</w:t>
+          <w:rtl/>
+        </w:rPr>
+        <w:t>‏3</w:t>
       </w:r>
       <w:r>
         <w:rPr>
@@ -1123,16 +1100,9 @@
       </w:r>
       <w:r>
         <w:rPr>
-          <w:rFonts w:hint="cs"/>
-          <w:rtl/>
-        </w:rPr>
-        <w:t>‏</w:t>
-      </w:r>
-      <w:r>
-        <w:rPr>
-          <w:rtl/>
-        </w:rPr>
-        <w:t>4</w:t>
+          <w:rtl/>
+        </w:rPr>
+        <w:t>‏4</w:t>
       </w:r>
       <w:r>
         <w:rPr>
@@ -1162,7 +1132,7 @@
           <w:rtl/>
         </w:rPr>
       </w:pPr>
-      <w:bookmarkStart w:id="1" w:name="_Ref530246704"/>
+      <w:bookmarkStart w:id="0" w:name="_Ref530246704"/>
       <w:r>
         <w:rPr>
           <w:rFonts w:hint="cs"/>
@@ -1170,7 +1140,7 @@
         </w:rPr>
         <w:t>نیازمندی‌ها</w:t>
       </w:r>
-      <w:bookmarkEnd w:id="1"/>
+      <w:bookmarkEnd w:id="0"/>
     </w:p>
     <w:p>
       <w:pPr>
@@ -1520,7 +1490,7 @@
           <w:rtl/>
         </w:rPr>
       </w:pPr>
-      <w:bookmarkStart w:id="2" w:name="_Ref530200080"/>
+      <w:bookmarkStart w:id="1" w:name="_Ref530200080"/>
       <w:r>
         <w:rPr>
           <w:rtl/>
@@ -1576,7 +1546,7 @@
         </w:rPr>
         <w:fldChar w:fldCharType="end"/>
       </w:r>
-      <w:bookmarkEnd w:id="2"/>
+      <w:bookmarkEnd w:id="1"/>
       <w:r>
         <w:rPr>
           <w:rFonts w:hint="cs"/>
@@ -2050,7 +2020,7 @@
           <w:rtl/>
         </w:rPr>
       </w:pPr>
-      <w:bookmarkStart w:id="3" w:name="_Ref530200847"/>
+      <w:bookmarkStart w:id="2" w:name="_Ref530200847"/>
       <w:r>
         <w:rPr>
           <w:rtl/>
@@ -2106,7 +2076,7 @@
         </w:rPr>
         <w:fldChar w:fldCharType="end"/>
       </w:r>
-      <w:bookmarkEnd w:id="3"/>
+      <w:bookmarkEnd w:id="2"/>
       <w:r>
         <w:rPr>
           <w:rFonts w:hint="cs"/>
@@ -2321,7 +2291,7 @@
         <w:t xml:space="preserve"> </w:t>
       </w:r>
       <w:r>
-        <w:t>OpenFoam</w:t>
+        <w:t>MathWorks MATLAB</w:t>
       </w:r>
       <w:r>
         <w:rPr>
@@ -2331,8 +2301,13 @@
         <w:t xml:space="preserve"> و </w:t>
       </w:r>
       <w:r>
-        <w:t>Python</w:t>
-      </w:r>
+        <w:t xml:space="preserve">COMSOL </w:t>
+      </w:r>
+      <w:proofErr w:type="spellStart"/>
+      <w:r>
+        <w:t>Multiphysics</w:t>
+      </w:r>
+      <w:proofErr w:type="spellEnd"/>
       <w:r>
         <w:rPr>
           <w:rFonts w:hint="cs"/>
@@ -2418,7 +2393,7 @@
           <w:rtl/>
         </w:rPr>
       </w:pPr>
-      <w:bookmarkStart w:id="4" w:name="_Ref530200836"/>
+      <w:bookmarkStart w:id="3" w:name="_Ref530200836"/>
       <w:r>
         <w:rPr>
           <w:rtl/>
@@ -2474,7 +2449,7 @@
         </w:rPr>
         <w:fldChar w:fldCharType="end"/>
       </w:r>
-      <w:bookmarkEnd w:id="4"/>
+      <w:bookmarkEnd w:id="3"/>
       <w:r>
         <w:rPr>
           <w:rFonts w:hint="cs"/>
@@ -2986,16 +2961,16 @@
         </w:rPr>
         <w:t xml:space="preserve"> انتخاب شده باشد.</w:t>
       </w:r>
-      <w:bookmarkStart w:id="5" w:name="_Toc432037838"/>
-    </w:p>
-    <w:p>
-      <w:pPr>
-        <w:rPr>
-          <w:rtl/>
-        </w:rPr>
-      </w:pPr>
-    </w:p>
-    <w:bookmarkEnd w:id="5"/>
+      <w:bookmarkStart w:id="4" w:name="_Toc432037838"/>
+    </w:p>
+    <w:p>
+      <w:pPr>
+        <w:rPr>
+          <w:rtl/>
+        </w:rPr>
+      </w:pPr>
+    </w:p>
+    <w:bookmarkEnd w:id="4"/>
     <w:p>
       <w:pPr>
         <w:pStyle w:val="a1"/>
@@ -3066,7 +3041,7 @@
           <w:rtl/>
         </w:rPr>
       </w:pPr>
-      <w:bookmarkStart w:id="6" w:name="_Ref530200823"/>
+      <w:bookmarkStart w:id="5" w:name="_Ref530200823"/>
       <w:r>
         <w:rPr>
           <w:rtl/>
@@ -3122,7 +3097,7 @@
         </w:rPr>
         <w:fldChar w:fldCharType="end"/>
       </w:r>
-      <w:bookmarkEnd w:id="6"/>
+      <w:bookmarkEnd w:id="5"/>
       <w:r>
         <w:rPr>
           <w:rFonts w:hint="cs"/>
@@ -3527,7 +3502,7 @@
           <w:rtl/>
         </w:rPr>
       </w:pPr>
-      <w:bookmarkStart w:id="7" w:name="_Ref530200922"/>
+      <w:bookmarkStart w:id="6" w:name="_Ref530200922"/>
       <w:r>
         <w:rPr>
           <w:rtl/>
@@ -3583,7 +3558,7 @@
         </w:rPr>
         <w:fldChar w:fldCharType="end"/>
       </w:r>
-      <w:bookmarkEnd w:id="7"/>
+      <w:bookmarkEnd w:id="6"/>
       <w:r>
         <w:rPr>
           <w:rFonts w:hint="cs"/>
@@ -3673,7 +3648,7 @@
           <w:rtl/>
         </w:rPr>
       </w:pPr>
-      <w:bookmarkStart w:id="8" w:name="_Ref530201098"/>
+      <w:bookmarkStart w:id="7" w:name="_Ref530201098"/>
       <w:r>
         <w:rPr>
           <w:rtl/>
@@ -3729,7 +3704,7 @@
         </w:rPr>
         <w:fldChar w:fldCharType="end"/>
       </w:r>
-      <w:bookmarkEnd w:id="8"/>
+      <w:bookmarkEnd w:id="7"/>
       <w:r>
         <w:rPr>
           <w:rFonts w:hint="cs"/>
@@ -4046,7 +4021,7 @@
           <w:rtl/>
         </w:rPr>
       </w:pPr>
-      <w:bookmarkStart w:id="9" w:name="_Ref530201201"/>
+      <w:bookmarkStart w:id="8" w:name="_Ref530201201"/>
       <w:r>
         <w:rPr>
           <w:rtl/>
@@ -4102,7 +4077,7 @@
         </w:rPr>
         <w:fldChar w:fldCharType="end"/>
       </w:r>
-      <w:bookmarkEnd w:id="9"/>
+      <w:bookmarkEnd w:id="8"/>
       <w:r>
         <w:rPr>
           <w:rFonts w:hint="cs"/>
@@ -4331,7 +4306,7 @@
           <w:rtl/>
         </w:rPr>
       </w:pPr>
-      <w:bookmarkStart w:id="10" w:name="_Ref530201314"/>
+      <w:bookmarkStart w:id="9" w:name="_Ref530201314"/>
       <w:r>
         <w:rPr>
           <w:rtl/>
@@ -4387,7 +4362,7 @@
         </w:rPr>
         <w:fldChar w:fldCharType="end"/>
       </w:r>
-      <w:bookmarkEnd w:id="10"/>
+      <w:bookmarkEnd w:id="9"/>
       <w:r>
         <w:rPr>
           <w:rFonts w:hint="cs"/>
@@ -4482,7 +4457,7 @@
           <w:rtl/>
         </w:rPr>
       </w:pPr>
-      <w:bookmarkStart w:id="11" w:name="_Ref530246761"/>
+      <w:bookmarkStart w:id="10" w:name="_Ref530246761"/>
       <w:r>
         <w:rPr>
           <w:rFonts w:hint="cs"/>
@@ -4494,7 +4469,7 @@
       <w:r>
         <w:t>HPC</w:t>
       </w:r>
-      <w:bookmarkEnd w:id="11"/>
+      <w:bookmarkEnd w:id="10"/>
     </w:p>
     <w:p>
       <w:pPr>
@@ -5010,7 +4985,7 @@
           <w:rtl/>
         </w:rPr>
       </w:pPr>
-      <w:bookmarkStart w:id="12" w:name="_Ref530201519"/>
+      <w:bookmarkStart w:id="11" w:name="_Ref530201519"/>
       <w:r>
         <w:rPr>
           <w:rtl/>
@@ -5066,7 +5041,7 @@
         </w:rPr>
         <w:fldChar w:fldCharType="end"/>
       </w:r>
-      <w:bookmarkEnd w:id="12"/>
+      <w:bookmarkEnd w:id="11"/>
       <w:r>
         <w:rPr>
           <w:rFonts w:hint="cs"/>
@@ -5162,7 +5137,7 @@
           <w:rtl/>
         </w:rPr>
       </w:pPr>
-      <w:bookmarkStart w:id="13" w:name="_Ref530201577"/>
+      <w:bookmarkStart w:id="12" w:name="_Ref530201577"/>
       <w:r>
         <w:rPr>
           <w:rtl/>
@@ -5218,7 +5193,7 @@
         </w:rPr>
         <w:fldChar w:fldCharType="end"/>
       </w:r>
-      <w:bookmarkEnd w:id="13"/>
+      <w:bookmarkEnd w:id="12"/>
       <w:r>
         <w:rPr>
           <w:rFonts w:hint="cs"/>
@@ -6095,7 +6070,7 @@
           <w:rtl/>
         </w:rPr>
       </w:pPr>
-      <w:bookmarkStart w:id="14" w:name="_Ref530201778"/>
+      <w:bookmarkStart w:id="13" w:name="_Ref530201778"/>
       <w:r>
         <w:rPr>
           <w:rtl/>
@@ -6151,7 +6126,7 @@
         </w:rPr>
         <w:fldChar w:fldCharType="end"/>
       </w:r>
-      <w:bookmarkEnd w:id="14"/>
+      <w:bookmarkEnd w:id="13"/>
       <w:r>
         <w:rPr>
           <w:rFonts w:hint="cs"/>
@@ -6257,7 +6232,7 @@
           <w:rtl/>
         </w:rPr>
       </w:pPr>
-      <w:bookmarkStart w:id="15" w:name="_Ref530201896"/>
+      <w:bookmarkStart w:id="14" w:name="_Ref530201896"/>
       <w:r>
         <w:rPr>
           <w:rtl/>
@@ -6313,7 +6288,7 @@
         </w:rPr>
         <w:fldChar w:fldCharType="end"/>
       </w:r>
-      <w:bookmarkEnd w:id="15"/>
+      <w:bookmarkEnd w:id="14"/>
       <w:r>
         <w:rPr>
           <w:rFonts w:hint="cs"/>
@@ -6410,7 +6385,7 @@
           <w:rtl/>
         </w:rPr>
       </w:pPr>
-      <w:bookmarkStart w:id="16" w:name="_Ref530202149"/>
+      <w:bookmarkStart w:id="15" w:name="_Ref530202149"/>
       <w:r>
         <w:rPr>
           <w:rtl/>
@@ -6466,7 +6441,7 @@
         </w:rPr>
         <w:fldChar w:fldCharType="end"/>
       </w:r>
-      <w:bookmarkEnd w:id="16"/>
+      <w:bookmarkEnd w:id="15"/>
       <w:r>
         <w:rPr>
           <w:rFonts w:hint="cs"/>
@@ -7609,7 +7584,7 @@
           <w:rtl/>
         </w:rPr>
       </w:pPr>
-      <w:bookmarkStart w:id="17" w:name="_Ref530203070"/>
+      <w:bookmarkStart w:id="16" w:name="_Ref530203070"/>
       <w:r>
         <w:rPr>
           <w:rtl/>
@@ -7665,7 +7640,7 @@
         </w:rPr>
         <w:fldChar w:fldCharType="end"/>
       </w:r>
-      <w:bookmarkEnd w:id="17"/>
+      <w:bookmarkEnd w:id="16"/>
       <w:r>
         <w:rPr>
           <w:rFonts w:hint="cs"/>
@@ -7890,7 +7865,7 @@
           <w:rtl/>
         </w:rPr>
       </w:pPr>
-      <w:bookmarkStart w:id="18" w:name="_Ref530246807"/>
+      <w:bookmarkStart w:id="17" w:name="_Ref530246807"/>
       <w:r>
         <w:rPr>
           <w:rFonts w:hint="cs"/>
@@ -7898,7 +7873,7 @@
         </w:rPr>
         <w:t>اجرای شبیه‌سازی</w:t>
       </w:r>
-      <w:bookmarkEnd w:id="18"/>
+      <w:bookmarkEnd w:id="17"/>
     </w:p>
     <w:p>
       <w:pPr>
@@ -8231,7 +8206,7 @@
           <w:rtl/>
         </w:rPr>
       </w:pPr>
-      <w:bookmarkStart w:id="19" w:name="_Ref530203302"/>
+      <w:bookmarkStart w:id="18" w:name="_Ref530203302"/>
       <w:r>
         <w:rPr>
           <w:rtl/>
@@ -8287,7 +8262,7 @@
         </w:rPr>
         <w:fldChar w:fldCharType="end"/>
       </w:r>
-      <w:bookmarkEnd w:id="19"/>
+      <w:bookmarkEnd w:id="18"/>
       <w:r>
         <w:rPr>
           <w:rFonts w:hint="cs"/>
@@ -9209,7 +9184,7 @@
           <w:rtl/>
         </w:rPr>
       </w:pPr>
-      <w:bookmarkStart w:id="20" w:name="_Ref530239268"/>
+      <w:bookmarkStart w:id="19" w:name="_Ref530239268"/>
       <w:r>
         <w:rPr>
           <w:rtl/>
@@ -9265,7 +9240,7 @@
         </w:rPr>
         <w:fldChar w:fldCharType="end"/>
       </w:r>
-      <w:bookmarkEnd w:id="20"/>
+      <w:bookmarkEnd w:id="19"/>
       <w:r>
         <w:rPr>
           <w:rFonts w:hint="cs"/>
@@ -10386,7 +10361,21 @@
           <w:rFonts w:hint="cs"/>
           <w:rtl/>
         </w:rPr>
-        <w:t>). توجه شود که عدد ۹۹ به این دلیل انتخاب شده است که ۱ تایم استپ در رایانه شخصی جلو رفته‌ایم.</w:t>
+        <w:t xml:space="preserve">). عدد ۹۹ به این دلیل انتخاب شده است که ۱ تایم استپ در رایانه </w:t>
+      </w:r>
+      <w:r>
+        <w:rPr>
+          <w:rFonts w:hint="cs"/>
+          <w:rtl/>
+        </w:rPr>
+        <w:t>خودمان</w:t>
+      </w:r>
+      <w:r>
+        <w:rPr>
+          <w:rFonts w:hint="cs"/>
+          <w:rtl/>
+        </w:rPr>
+        <w:t xml:space="preserve"> جلو رفته‌ایم.</w:t>
       </w:r>
     </w:p>
     <w:p>
@@ -10565,6 +10554,9 @@
           <w:ilvl w:val="0"/>
           <w:numId w:val="8"/>
         </w:numPr>
+        <w:rPr>
+          <w:rtl/>
+        </w:rPr>
       </w:pPr>
       <w:r>
         <w:rPr>
@@ -10580,13 +10572,6 @@
           <w:rtl/>
         </w:rPr>
       </w:pPr>
-    </w:p>
-    <w:p>
-      <w:pPr>
-        <w:rPr>
-          <w:rtl/>
-        </w:rPr>
-      </w:pPr>
       <w:r>
         <w:rPr>
           <w:rFonts w:hint="cs"/>
@@ -10857,6 +10842,7 @@
     <w:p>
       <w:pPr>
         <w:rPr>
+          <w:rFonts w:hint="cs"/>
           <w:rtl/>
         </w:rPr>
       </w:pPr>
@@ -11152,6 +11138,263 @@
         </w:rPr>
         <w:t>.</w:t>
       </w:r>
+    </w:p>
+    <w:p>
+      <w:r>
+        <w:rPr>
+          <w:rStyle w:val="Strong"/>
+          <w:rFonts w:hint="cs"/>
+          <w:rtl/>
+        </w:rPr>
+        <w:t>توجه:</w:t>
+      </w:r>
+      <w:r>
+        <w:rPr>
+          <w:rFonts w:hint="cs"/>
+          <w:rtl/>
+        </w:rPr>
+        <w:t xml:space="preserve"> دسترسی به </w:t>
+      </w:r>
+      <w:r>
+        <w:t>HPC</w:t>
+      </w:r>
+      <w:r>
+        <w:rPr>
+          <w:rFonts w:hint="cs"/>
+          <w:rtl/>
+        </w:rPr>
+        <w:t xml:space="preserve"> و اجرای فرمان‌های </w:t>
+      </w:r>
+      <w:r>
+        <w:t>qsub</w:t>
+      </w:r>
+      <w:r>
+        <w:rPr>
+          <w:rFonts w:hint="cs"/>
+          <w:rtl/>
+        </w:rPr>
+        <w:t xml:space="preserve">، </w:t>
+      </w:r>
+      <w:r>
+        <w:t>qstat</w:t>
+      </w:r>
+      <w:r>
+        <w:rPr>
+          <w:rFonts w:hint="cs"/>
+          <w:rtl/>
+        </w:rPr>
+        <w:t xml:space="preserve"> و </w:t>
+      </w:r>
+      <w:r>
+        <w:t>qdel</w:t>
+      </w:r>
+      <w:r>
+        <w:rPr>
+          <w:rFonts w:hint="cs"/>
+          <w:rtl/>
+        </w:rPr>
+        <w:t xml:space="preserve"> با استفاده از برنامه</w:t>
+      </w:r>
+      <w:r>
+        <w:rPr>
+          <w:rFonts w:hint="cs"/>
+          <w:rtl/>
+        </w:rPr>
+        <w:t xml:space="preserve"> رایگان</w:t>
+      </w:r>
+      <w:r>
+        <w:rPr>
+          <w:rFonts w:hint="cs"/>
+          <w:rtl/>
+        </w:rPr>
+        <w:t xml:space="preserve"> </w:t>
+      </w:r>
+      <w:r>
+        <w:t>Termius</w:t>
+      </w:r>
+      <w:r>
+        <w:rPr>
+          <w:rFonts w:hint="cs"/>
+          <w:rtl/>
+        </w:rPr>
+        <w:t xml:space="preserve"> </w:t>
+      </w:r>
+      <w:r>
+        <w:rPr>
+          <w:rFonts w:hint="cs"/>
+          <w:rtl/>
+        </w:rPr>
+        <w:t xml:space="preserve">برای </w:t>
+      </w:r>
+      <w:r>
+        <w:rPr>
+          <w:rFonts w:hint="cs"/>
+          <w:rtl/>
+        </w:rPr>
+        <w:t xml:space="preserve">دستگاه‌های دارای </w:t>
+      </w:r>
+      <w:r>
+        <w:t>iOS</w:t>
+      </w:r>
+      <w:r>
+        <w:rPr>
+          <w:rStyle w:val="FootnoteReference"/>
+          <w:rtl/>
+        </w:rPr>
+        <w:footnoteReference w:id="12"/>
+      </w:r>
+      <w:r>
+        <w:rPr>
+          <w:rFonts w:hint="cs"/>
+          <w:rtl/>
+        </w:rPr>
+        <w:t xml:space="preserve"> و </w:t>
+      </w:r>
+      <w:r>
+        <w:t>Android</w:t>
+      </w:r>
+      <w:r>
+        <w:rPr>
+          <w:rStyle w:val="FootnoteReference"/>
+          <w:rtl/>
+        </w:rPr>
+        <w:footnoteReference w:id="13"/>
+      </w:r>
+      <w:r>
+        <w:rPr>
+          <w:rFonts w:hint="cs"/>
+          <w:rtl/>
+        </w:rPr>
+        <w:t xml:space="preserve"> نیز میسر است. </w:t>
+      </w:r>
+      <w:r>
+        <w:rPr>
+          <w:rFonts w:hint="cs"/>
+          <w:rtl/>
+        </w:rPr>
+        <w:t xml:space="preserve">برای اتصال به </w:t>
+      </w:r>
+      <w:r>
+        <w:t>HPC</w:t>
+      </w:r>
+      <w:r>
+        <w:rPr>
+          <w:rFonts w:hint="cs"/>
+          <w:rtl/>
+        </w:rPr>
+        <w:t xml:space="preserve"> کافی است پس از</w:t>
+      </w:r>
+      <w:r>
+        <w:rPr>
+          <w:rFonts w:hint="cs"/>
+          <w:rtl/>
+        </w:rPr>
+        <w:t xml:space="preserve"> دانلود </w:t>
+      </w:r>
+      <w:r>
+        <w:rPr>
+          <w:rFonts w:hint="cs"/>
+          <w:rtl/>
+        </w:rPr>
+        <w:t>برنام</w:t>
+      </w:r>
+      <w:r>
+        <w:rPr>
+          <w:rFonts w:hint="cs"/>
+          <w:rtl/>
+        </w:rPr>
+        <w:t>ه</w:t>
+      </w:r>
+      <w:r>
+        <w:rPr>
+          <w:rFonts w:hint="cs"/>
+          <w:rtl/>
+        </w:rPr>
+        <w:t>،</w:t>
+      </w:r>
+      <w:r>
+        <w:rPr>
+          <w:rFonts w:hint="cs"/>
+          <w:rtl/>
+        </w:rPr>
+        <w:t xml:space="preserve"> تنظیمات </w:t>
+      </w:r>
+      <w:r>
+        <w:rPr>
+          <w:rtl/>
+        </w:rPr>
+        <w:fldChar w:fldCharType="begin"/>
+      </w:r>
+      <w:r>
+        <w:rPr>
+          <w:rtl/>
+        </w:rPr>
+        <w:instrText xml:space="preserve"> </w:instrText>
+      </w:r>
+      <w:r>
+        <w:rPr>
+          <w:rFonts w:hint="cs"/>
+        </w:rPr>
+        <w:instrText>REF</w:instrText>
+      </w:r>
+      <w:r>
+        <w:rPr>
+          <w:rFonts w:hint="cs"/>
+          <w:rtl/>
+        </w:rPr>
+        <w:instrText xml:space="preserve"> _</w:instrText>
+      </w:r>
+      <w:r>
+        <w:rPr>
+          <w:rFonts w:hint="cs"/>
+        </w:rPr>
+        <w:instrText>Ref530200922 \h</w:instrText>
+      </w:r>
+      <w:r>
+        <w:rPr>
+          <w:rtl/>
+        </w:rPr>
+        <w:instrText xml:space="preserve"> </w:instrText>
+      </w:r>
+      <w:r>
+        <w:rPr>
+          <w:rtl/>
+        </w:rPr>
+      </w:r>
+      <w:r>
+        <w:rPr>
+          <w:rtl/>
+        </w:rPr>
+        <w:fldChar w:fldCharType="separate"/>
+      </w:r>
+      <w:r>
+        <w:rPr>
+          <w:rtl/>
+        </w:rPr>
+        <w:t xml:space="preserve">شکل </w:t>
+      </w:r>
+      <w:r>
+        <w:rPr>
+          <w:noProof/>
+          <w:rtl/>
+        </w:rPr>
+        <w:t>5</w:t>
+      </w:r>
+      <w:r>
+        <w:rPr>
+          <w:rtl/>
+        </w:rPr>
+        <w:fldChar w:fldCharType="end"/>
+      </w:r>
+      <w:r>
+        <w:rPr>
+          <w:rFonts w:hint="cs"/>
+          <w:rtl/>
+        </w:rPr>
+        <w:t xml:space="preserve"> را در آن اعمال نمایید.</w:t>
+      </w:r>
+      <w:bookmarkStart w:id="20" w:name="_GoBack"/>
+      <w:bookmarkEnd w:id="20"/>
     </w:p>
     <w:sectPr>
       <w:headerReference w:type="default" r:id="rId28"/>
@@ -11240,7 +11483,7 @@
         <w:noProof/>
         <w:rtl/>
       </w:rPr>
-      <w:t>1</w:t>
+      <w:t>15</w:t>
     </w:r>
     <w:r>
       <w:rPr>
@@ -11410,9 +11653,6 @@
     <w:p>
       <w:pPr>
         <w:pStyle w:val="FootnoteText"/>
-        <w:rPr>
-          <w:rFonts w:hint="cs"/>
-        </w:rPr>
       </w:pPr>
       <w:r>
         <w:rPr>
@@ -11614,6 +11854,83 @@
             <w:rStyle w:val="Hyperlink"/>
           </w:rPr>
           <w:t>https://www.sharcnet.ca/Software/Fluent6/pdf/tuilist/fltui.pdf</w:t>
+        </w:r>
+      </w:hyperlink>
+      <w:r>
+        <w:t xml:space="preserve"> </w:t>
+      </w:r>
+    </w:p>
+  </w:footnote>
+  <w:footnote w:id="12">
+    <w:p>
+      <w:pPr>
+        <w:pStyle w:val="FootnoteText"/>
+        <w:bidi w:val="0"/>
+      </w:pPr>
+      <w:r>
+        <w:rPr>
+          <w:rStyle w:val="FootnoteReference"/>
+        </w:rPr>
+        <w:footnoteRef/>
+      </w:r>
+      <w:r>
+        <w:rPr>
+          <w:rtl/>
+        </w:rPr>
+        <w:t xml:space="preserve"> </w:t>
+      </w:r>
+      <w:r>
+        <w:t xml:space="preserve">Termius </w:t>
+      </w:r>
+      <w:r>
+        <w:t xml:space="preserve">(iOS): </w:t>
+      </w:r>
+      <w:hyperlink r:id="rId5" w:history="1">
+        <w:r>
+          <w:rPr>
+            <w:rStyle w:val="Hyperlink"/>
+          </w:rPr>
+          <w:t>https://itunes.apple.com/us/app/termius-ssh-client/id549039908</w:t>
+        </w:r>
+      </w:hyperlink>
+    </w:p>
+  </w:footnote>
+  <w:footnote w:id="13">
+    <w:p>
+      <w:pPr>
+        <w:pStyle w:val="FootnoteText"/>
+        <w:bidi w:val="0"/>
+      </w:pPr>
+      <w:r>
+        <w:rPr>
+          <w:rStyle w:val="FootnoteReference"/>
+        </w:rPr>
+        <w:footnoteRef/>
+      </w:r>
+      <w:r>
+        <w:rPr>
+          <w:rtl/>
+        </w:rPr>
+        <w:t xml:space="preserve"> </w:t>
+      </w:r>
+      <w:r>
+        <w:t xml:space="preserve">Termius </w:t>
+      </w:r>
+      <w:r>
+        <w:t>(</w:t>
+      </w:r>
+      <w:r>
+        <w:t>Android</w:t>
+      </w:r>
+      <w:r>
+        <w:t xml:space="preserve">): </w:t>
+      </w:r>
+      <w:hyperlink r:id="rId6" w:history="1">
+        <w:r>
+          <w:rPr>
+            <w:rStyle w:val="Hyperlink"/>
+          </w:rPr>
+          <w:t>https://play.google.com/store/apps/details?id=com.server.auditor.ssh.client</w:t>
         </w:r>
       </w:hyperlink>
       <w:r>
@@ -14523,7 +14840,7 @@
     <w:charset w:val="00"/>
     <w:family w:val="roman"/>
     <w:pitch w:val="variable"/>
-    <w:sig w:usb0="E0002AFF" w:usb1="C0007843" w:usb2="00000009" w:usb3="00000000" w:csb0="000001FF" w:csb1="00000000"/>
+    <w:sig w:usb0="E0002EFF" w:usb1="C000785B" w:usb2="00000009" w:usb3="00000000" w:csb0="000001FF" w:csb1="00000000"/>
   </w:font>
   <w:font w:name="Courier New">
     <w:panose1 w:val="02070309020205020404"/>
@@ -14551,7 +14868,7 @@
     <w:charset w:val="00"/>
     <w:family w:val="swiss"/>
     <w:pitch w:val="variable"/>
-    <w:sig w:usb0="E0002AFF" w:usb1="4000ACFF" w:usb2="00000001" w:usb3="00000000" w:csb0="000001FF" w:csb1="00000000"/>
+    <w:sig w:usb0="E0002AFF" w:usb1="C000247B" w:usb2="00000009" w:usb3="00000000" w:csb0="000001FF" w:csb1="00000000"/>
   </w:font>
   <w:font w:name="HM_XBNiloofar">
     <w:panose1 w:val="02000503080000020003"/>
@@ -14565,7 +14882,7 @@
     <w:charset w:val="00"/>
     <w:family w:val="swiss"/>
     <w:pitch w:val="variable"/>
-    <w:sig w:usb0="A00002EF" w:usb1="4000207B" w:usb2="00000000" w:usb3="00000000" w:csb0="0000009F" w:csb1="00000000"/>
+    <w:sig w:usb0="E0002AFF" w:usb1="C000247B" w:usb2="00000009" w:usb3="00000000" w:csb0="000001FF" w:csb1="00000000"/>
   </w:font>
   <w:font w:name="Segoe UI">
     <w:panose1 w:val="020B0502040204020203"/>
@@ -14601,7 +14918,7 @@
     <w:charset w:val="00"/>
     <w:family w:val="swiss"/>
     <w:pitch w:val="variable"/>
-    <w:sig w:usb0="E0002AFF" w:usb1="C0007843" w:usb2="00000009" w:usb3="00000000" w:csb0="000001FF" w:csb1="00000000"/>
+    <w:sig w:usb0="E0002EFF" w:usb1="C000785B" w:usb2="00000009" w:usb3="00000000" w:csb0="000001FF" w:csb1="00000000"/>
   </w:font>
 </w:fonts>
 </file>
@@ -14625,6 +14942,7 @@
     <w:rsid w:val="00D46321"/>
     <w:rsid w:val="00DF197A"/>
     <w:rsid w:val="00EC38C9"/>
+    <w:rsid w:val="00FB5C9E"/>
   </w:rsids>
   <m:mathPr>
     <m:mathFont m:val="Cambria Math"/>
@@ -15374,7 +15692,7 @@
 </file>
 
 <file path=customXml/itemProps1.xml><?xml version="1.0" encoding="utf-8"?>
-<ds:datastoreItem xmlns:ds="http://schemas.openxmlformats.org/officeDocument/2006/customXml" ds:itemID="{17C92965-A2DC-4923-9345-7B90B18BF196}">
+<ds:datastoreItem xmlns:ds="http://schemas.openxmlformats.org/officeDocument/2006/customXml" ds:itemID="{D4706926-9EC4-4FE2-B97B-978EDF013252}">
   <ds:schemaRefs>
     <ds:schemaRef ds:uri="http://schemas.openxmlformats.org/officeDocument/2006/bibliography"/>
   </ds:schemaRefs>

</xml_diff>

<commit_message>
added border to pictures
</commit_message>
<xml_diff>
--- a/Fluent Manual for Sharif HPC.docx
+++ b/Fluent Manual for Sharif HPC.docx
@@ -1970,17 +1970,20 @@
           <w:rtl/>
         </w:rPr>
       </w:pPr>
+      <w:bookmarkStart w:id="2" w:name="_GoBack"/>
+      <w:bookmarkEnd w:id="2"/>
       <w:r>
         <w:rPr>
           <w:noProof/>
+          <w:rtl/>
           <w:lang w:bidi="ar-SA"/>
         </w:rPr>
         <w:lastRenderedPageBreak/>
         <w:drawing>
-          <wp:inline distT="0" distB="0" distL="0" distR="0" wp14:anchorId="452D2A61" wp14:editId="01F0902B">
-            <wp:extent cx="2892666" cy="3209925"/>
-            <wp:effectExtent l="0" t="0" r="3175" b="0"/>
-            <wp:docPr id="11" name="Picture 11"/>
+          <wp:inline distT="0" distB="0" distL="0" distR="0">
+            <wp:extent cx="1820544" cy="3204000"/>
+            <wp:effectExtent l="0" t="0" r="8890" b="0"/>
+            <wp:docPr id="36" name="Picture 36" descr="C:\Users\pmsoltani\Downloads\Fluent Manual for Sharif HPC\HPC Website 1.png"/>
             <wp:cNvGraphicFramePr>
               <a:graphicFrameLocks xmlns:a="http://schemas.openxmlformats.org/drawingml/2006/main" noChangeAspect="1"/>
             </wp:cNvGraphicFramePr>
@@ -1988,373 +1991,13 @@
               <a:graphicData uri="http://schemas.openxmlformats.org/drawingml/2006/picture">
                 <pic:pic xmlns:pic="http://schemas.openxmlformats.org/drawingml/2006/picture">
                   <pic:nvPicPr>
-                    <pic:cNvPr id="1" name=""/>
-                    <pic:cNvPicPr/>
-                  </pic:nvPicPr>
-                  <pic:blipFill>
-                    <a:blip r:embed="rId13"/>
-                    <a:stretch>
-                      <a:fillRect/>
-                    </a:stretch>
-                  </pic:blipFill>
-                  <pic:spPr>
-                    <a:xfrm>
-                      <a:off x="0" y="0"/>
-                      <a:ext cx="2897802" cy="3215625"/>
-                    </a:xfrm>
-                    <a:prstGeom prst="rect">
-                      <a:avLst/>
-                    </a:prstGeom>
-                  </pic:spPr>
-                </pic:pic>
-              </a:graphicData>
-            </a:graphic>
-          </wp:inline>
-        </w:drawing>
-      </w:r>
-    </w:p>
-    <w:p>
-      <w:pPr>
-        <w:pStyle w:val="Caption"/>
-        <w:rPr>
-          <w:rtl/>
-        </w:rPr>
-      </w:pPr>
-      <w:bookmarkStart w:id="2" w:name="_Ref530200847"/>
-      <w:r>
-        <w:rPr>
-          <w:rtl/>
-        </w:rPr>
-        <w:t xml:space="preserve">شکل </w:t>
-      </w:r>
-      <w:r>
-        <w:rPr>
-          <w:rtl/>
-        </w:rPr>
-        <w:fldChar w:fldCharType="begin"/>
-      </w:r>
-      <w:r>
-        <w:rPr>
-          <w:rtl/>
-        </w:rPr>
-        <w:instrText xml:space="preserve"> </w:instrText>
-      </w:r>
-      <w:r>
-        <w:instrText>SEQ</w:instrText>
-      </w:r>
-      <w:r>
-        <w:rPr>
-          <w:rtl/>
-        </w:rPr>
-        <w:instrText xml:space="preserve"> شکل \* </w:instrText>
-      </w:r>
-      <w:r>
-        <w:instrText>ARABIC</w:instrText>
-      </w:r>
-      <w:r>
-        <w:rPr>
-          <w:rtl/>
-        </w:rPr>
-        <w:instrText xml:space="preserve"> </w:instrText>
-      </w:r>
-      <w:r>
-        <w:rPr>
-          <w:rtl/>
-        </w:rPr>
-        <w:fldChar w:fldCharType="separate"/>
-      </w:r>
-      <w:r>
-        <w:rPr>
-          <w:noProof/>
-          <w:rtl/>
-        </w:rPr>
-        <w:t>2</w:t>
-      </w:r>
-      <w:r>
-        <w:rPr>
-          <w:rtl/>
-        </w:rPr>
-        <w:fldChar w:fldCharType="end"/>
-      </w:r>
-      <w:bookmarkEnd w:id="2"/>
-      <w:r>
-        <w:rPr>
-          <w:rFonts w:hint="cs"/>
-          <w:rtl/>
-        </w:rPr>
-        <w:t xml:space="preserve">: صفحه ورود وب‌سایت </w:t>
-      </w:r>
-      <w:r>
-        <w:t>HPC</w:t>
-      </w:r>
-      <w:r>
-        <w:rPr>
-          <w:rFonts w:hint="cs"/>
-          <w:rtl/>
-        </w:rPr>
-        <w:t xml:space="preserve"> دانشگاه.</w:t>
-      </w:r>
-    </w:p>
-    <w:p>
-      <w:pPr>
-        <w:pStyle w:val="a1"/>
-        <w:rPr>
-          <w:rtl/>
-        </w:rPr>
-      </w:pPr>
-    </w:p>
-    <w:p>
-      <w:pPr>
-        <w:rPr>
-          <w:rtl/>
-        </w:rPr>
-      </w:pPr>
-      <w:r>
-        <w:rPr>
-          <w:rFonts w:hint="cs"/>
-          <w:rtl/>
-        </w:rPr>
-        <w:t>پس از ورود</w:t>
-      </w:r>
-      <w:r>
-        <w:rPr>
-          <w:rFonts w:hint="cs"/>
-          <w:rtl/>
-        </w:rPr>
-        <w:t xml:space="preserve">، همان‌طور که از </w:t>
-      </w:r>
-      <w:r>
-        <w:rPr>
-          <w:rtl/>
-        </w:rPr>
-        <w:fldChar w:fldCharType="begin"/>
-      </w:r>
-      <w:r>
-        <w:rPr>
-          <w:rtl/>
-        </w:rPr>
-        <w:instrText xml:space="preserve"> </w:instrText>
-      </w:r>
-      <w:r>
-        <w:rPr>
-          <w:rFonts w:hint="cs"/>
-        </w:rPr>
-        <w:instrText>REF</w:instrText>
-      </w:r>
-      <w:r>
-        <w:rPr>
-          <w:rFonts w:hint="cs"/>
-          <w:rtl/>
-        </w:rPr>
-        <w:instrText xml:space="preserve"> _</w:instrText>
-      </w:r>
-      <w:r>
-        <w:rPr>
-          <w:rFonts w:hint="cs"/>
-        </w:rPr>
-        <w:instrText>Ref530200836 \h</w:instrText>
-      </w:r>
-      <w:r>
-        <w:rPr>
-          <w:rtl/>
-        </w:rPr>
-        <w:instrText xml:space="preserve"> </w:instrText>
-      </w:r>
-      <w:r>
-        <w:rPr>
-          <w:rtl/>
-        </w:rPr>
-      </w:r>
-      <w:r>
-        <w:rPr>
-          <w:rtl/>
-        </w:rPr>
-        <w:fldChar w:fldCharType="separate"/>
-      </w:r>
-      <w:r>
-        <w:rPr>
-          <w:rtl/>
-        </w:rPr>
-        <w:t xml:space="preserve">شکل </w:t>
-      </w:r>
-      <w:r>
-        <w:rPr>
-          <w:noProof/>
-          <w:rtl/>
-        </w:rPr>
-        <w:t>3</w:t>
-      </w:r>
-      <w:r>
-        <w:rPr>
-          <w:rtl/>
-        </w:rPr>
-        <w:fldChar w:fldCharType="end"/>
-      </w:r>
-      <w:r>
-        <w:rPr>
-          <w:rFonts w:hint="cs"/>
-          <w:rtl/>
-        </w:rPr>
-        <w:t xml:space="preserve"> مشخص است،</w:t>
-      </w:r>
-      <w:r>
-        <w:rPr>
-          <w:rFonts w:hint="cs"/>
-          <w:rtl/>
-        </w:rPr>
-        <w:t xml:space="preserve"> می‌توانید با استفاده از برگه </w:t>
-      </w:r>
-      <w:r>
-        <w:t>Dashboard</w:t>
-      </w:r>
-      <w:r>
-        <w:rPr>
-          <w:rFonts w:hint="cs"/>
-          <w:rtl/>
-        </w:rPr>
-        <w:t xml:space="preserve"> در نوار سمت چپ صفحه به برخی گزینه‌ها مانند محاسبات در حال اجرا و نیز تازه‌ترین اخبار مربوط به سیستم دسترسی پیدا کنید</w:t>
-      </w:r>
-      <w:r>
-        <w:rPr>
-          <w:rFonts w:hint="cs"/>
-          <w:rtl/>
-        </w:rPr>
-        <w:t xml:space="preserve">. </w:t>
-      </w:r>
-      <w:r>
-        <w:rPr>
-          <w:rFonts w:hint="cs"/>
-          <w:rtl/>
-        </w:rPr>
-        <w:t xml:space="preserve">همچنین با استفاده از گزینه </w:t>
-      </w:r>
-      <w:r>
-        <w:t>Supported Software</w:t>
-      </w:r>
-      <w:r>
-        <w:rPr>
-          <w:rFonts w:hint="cs"/>
-          <w:rtl/>
-        </w:rPr>
-        <w:t xml:space="preserve"> می‌توانید لیست </w:t>
-      </w:r>
-      <w:r>
-        <w:rPr>
-          <w:rFonts w:hint="cs"/>
-          <w:rtl/>
-        </w:rPr>
-        <w:t>نرم‌افزار</w:t>
-      </w:r>
-      <w:r>
-        <w:rPr>
-          <w:rFonts w:hint="cs"/>
-          <w:rtl/>
-        </w:rPr>
-        <w:t xml:space="preserve">های </w:t>
-      </w:r>
-      <w:r>
-        <w:rPr>
-          <w:rFonts w:hint="cs"/>
-          <w:rtl/>
-        </w:rPr>
-        <w:t>نصب‌</w:t>
-      </w:r>
-      <w:r>
-        <w:rPr>
-          <w:rFonts w:hint="cs"/>
-          <w:rtl/>
-        </w:rPr>
-        <w:t xml:space="preserve">شده روی </w:t>
-      </w:r>
-      <w:r>
-        <w:t>HPC</w:t>
-      </w:r>
-      <w:r>
-        <w:rPr>
-          <w:rFonts w:hint="cs"/>
-          <w:rtl/>
-        </w:rPr>
-        <w:t xml:space="preserve">، </w:t>
-      </w:r>
-      <w:r>
-        <w:rPr>
-          <w:rFonts w:hint="cs"/>
-          <w:rtl/>
-        </w:rPr>
-        <w:t>ازجمله</w:t>
-      </w:r>
-      <w:r>
-        <w:rPr>
-          <w:rFonts w:hint="cs"/>
-          <w:rtl/>
-        </w:rPr>
-        <w:t xml:space="preserve"> </w:t>
-      </w:r>
-      <w:r>
-        <w:t>MathWorks MATLAB</w:t>
-      </w:r>
-      <w:r>
-        <w:rPr>
-          <w:rFonts w:hint="cs"/>
-          <w:rtl/>
-        </w:rPr>
-        <w:t xml:space="preserve"> و </w:t>
-      </w:r>
-      <w:r>
-        <w:t xml:space="preserve">COMSOL </w:t>
-      </w:r>
-      <w:proofErr w:type="spellStart"/>
-      <w:r>
-        <w:t>Multiphysics</w:t>
-      </w:r>
-      <w:proofErr w:type="spellEnd"/>
-      <w:r>
-        <w:rPr>
-          <w:rFonts w:hint="cs"/>
-          <w:rtl/>
-        </w:rPr>
-        <w:t xml:space="preserve"> را به همراه توضیحاتی اجمالی درباره هرکدام مشاهده نمایید.</w:t>
-      </w:r>
-    </w:p>
-    <w:p>
-      <w:pPr>
-        <w:rPr>
-          <w:rtl/>
-        </w:rPr>
-      </w:pPr>
-    </w:p>
-    <w:p>
-      <w:pPr>
-        <w:pStyle w:val="a1"/>
-        <w:rPr>
-          <w:rtl/>
-        </w:rPr>
-      </w:pPr>
-      <w:r>
-        <w:rPr>
-          <w:noProof/>
-          <w:rtl/>
-          <w:lang w:bidi="ar-SA"/>
-        </w:rPr>
-        <w:drawing>
-          <wp:inline distT="0" distB="0" distL="0" distR="0">
-            <wp:extent cx="5124450" cy="2845506"/>
-            <wp:effectExtent l="0" t="0" r="0" b="0"/>
-            <wp:docPr id="19" name="Picture 19" descr="C:\Users\pmsoltani\Downloads\Fluent Manual for Sharif HPC\HPC Website 2.png"/>
-            <wp:cNvGraphicFramePr>
-              <a:graphicFrameLocks xmlns:a="http://schemas.openxmlformats.org/drawingml/2006/main" noChangeAspect="1"/>
-            </wp:cNvGraphicFramePr>
-            <a:graphic xmlns:a="http://schemas.openxmlformats.org/drawingml/2006/main">
-              <a:graphicData uri="http://schemas.openxmlformats.org/drawingml/2006/picture">
-                <pic:pic xmlns:pic="http://schemas.openxmlformats.org/drawingml/2006/picture">
-                  <pic:nvPicPr>
-                    <pic:cNvPr id="0" name="Picture 2" descr="C:\Users\pmsoltani\Downloads\Fluent Manual for Sharif HPC\HPC Website 2.png"/>
+                    <pic:cNvPr id="0" name="Picture 18" descr="C:\Users\pmsoltani\Downloads\Fluent Manual for Sharif HPC\HPC Website 1.png"/>
                     <pic:cNvPicPr>
                       <a:picLocks noChangeAspect="1" noChangeArrowheads="1"/>
                     </pic:cNvPicPr>
                   </pic:nvPicPr>
                   <pic:blipFill>
-                    <a:blip r:embed="rId14" cstate="print">
+                    <a:blip r:embed="rId13">
                       <a:extLst>
                         <a:ext uri="{28A0092B-C50C-407E-A947-70E740481C1C}">
                           <a14:useLocalDpi xmlns:a14="http://schemas.microsoft.com/office/drawing/2010/main" val="0"/>
@@ -2369,7 +2012,7 @@
                   <pic:spPr bwMode="auto">
                     <a:xfrm>
                       <a:off x="0" y="0"/>
-                      <a:ext cx="5166551" cy="2868884"/>
+                      <a:ext cx="1820544" cy="3204000"/>
                     </a:xfrm>
                     <a:prstGeom prst="rect">
                       <a:avLst/>
@@ -2393,7 +2036,7 @@
           <w:rtl/>
         </w:rPr>
       </w:pPr>
-      <w:bookmarkStart w:id="3" w:name="_Ref530200836"/>
+      <w:bookmarkStart w:id="3" w:name="_Ref530200847"/>
       <w:r>
         <w:rPr>
           <w:rtl/>
@@ -2441,6 +2084,120 @@
           <w:noProof/>
           <w:rtl/>
         </w:rPr>
+        <w:t>2</w:t>
+      </w:r>
+      <w:r>
+        <w:rPr>
+          <w:rtl/>
+        </w:rPr>
+        <w:fldChar w:fldCharType="end"/>
+      </w:r>
+      <w:bookmarkEnd w:id="3"/>
+      <w:r>
+        <w:rPr>
+          <w:rFonts w:hint="cs"/>
+          <w:rtl/>
+        </w:rPr>
+        <w:t xml:space="preserve">: صفحه ورود وب‌سایت </w:t>
+      </w:r>
+      <w:r>
+        <w:t>HPC</w:t>
+      </w:r>
+      <w:r>
+        <w:rPr>
+          <w:rFonts w:hint="cs"/>
+          <w:rtl/>
+        </w:rPr>
+        <w:t xml:space="preserve"> دانشگاه.</w:t>
+      </w:r>
+    </w:p>
+    <w:p>
+      <w:pPr>
+        <w:pStyle w:val="a1"/>
+        <w:rPr>
+          <w:rtl/>
+        </w:rPr>
+      </w:pPr>
+    </w:p>
+    <w:p>
+      <w:pPr>
+        <w:rPr>
+          <w:rtl/>
+        </w:rPr>
+      </w:pPr>
+      <w:r>
+        <w:rPr>
+          <w:rFonts w:hint="cs"/>
+          <w:rtl/>
+        </w:rPr>
+        <w:t>پس از ورود</w:t>
+      </w:r>
+      <w:r>
+        <w:rPr>
+          <w:rFonts w:hint="cs"/>
+          <w:rtl/>
+        </w:rPr>
+        <w:t xml:space="preserve">، همان‌طور که از </w:t>
+      </w:r>
+      <w:r>
+        <w:rPr>
+          <w:rtl/>
+        </w:rPr>
+        <w:fldChar w:fldCharType="begin"/>
+      </w:r>
+      <w:r>
+        <w:rPr>
+          <w:rtl/>
+        </w:rPr>
+        <w:instrText xml:space="preserve"> </w:instrText>
+      </w:r>
+      <w:r>
+        <w:rPr>
+          <w:rFonts w:hint="cs"/>
+        </w:rPr>
+        <w:instrText>REF</w:instrText>
+      </w:r>
+      <w:r>
+        <w:rPr>
+          <w:rFonts w:hint="cs"/>
+          <w:rtl/>
+        </w:rPr>
+        <w:instrText xml:space="preserve"> _</w:instrText>
+      </w:r>
+      <w:r>
+        <w:rPr>
+          <w:rFonts w:hint="cs"/>
+        </w:rPr>
+        <w:instrText>Ref530200836 \h</w:instrText>
+      </w:r>
+      <w:r>
+        <w:rPr>
+          <w:rtl/>
+        </w:rPr>
+        <w:instrText xml:space="preserve"> </w:instrText>
+      </w:r>
+      <w:r>
+        <w:rPr>
+          <w:rtl/>
+        </w:rPr>
+      </w:r>
+      <w:r>
+        <w:rPr>
+          <w:rtl/>
+        </w:rPr>
+        <w:fldChar w:fldCharType="separate"/>
+      </w:r>
+      <w:r>
+        <w:rPr>
+          <w:rtl/>
+        </w:rPr>
+        <w:t xml:space="preserve">شکل </w:t>
+      </w:r>
+      <w:r>
+        <w:rPr>
+          <w:noProof/>
+          <w:rtl/>
+        </w:rPr>
         <w:t>3</w:t>
       </w:r>
       <w:r>
@@ -2449,7 +2206,266 @@
         </w:rPr>
         <w:fldChar w:fldCharType="end"/>
       </w:r>
-      <w:bookmarkEnd w:id="3"/>
+      <w:r>
+        <w:rPr>
+          <w:rFonts w:hint="cs"/>
+          <w:rtl/>
+        </w:rPr>
+        <w:t xml:space="preserve"> مشخص است،</w:t>
+      </w:r>
+      <w:r>
+        <w:rPr>
+          <w:rFonts w:hint="cs"/>
+          <w:rtl/>
+        </w:rPr>
+        <w:t xml:space="preserve"> می‌توانید با استفاده از برگه </w:t>
+      </w:r>
+      <w:r>
+        <w:t>Dashboard</w:t>
+      </w:r>
+      <w:r>
+        <w:rPr>
+          <w:rFonts w:hint="cs"/>
+          <w:rtl/>
+        </w:rPr>
+        <w:t xml:space="preserve"> در نوار سمت چپ صفحه به برخی گزینه‌ها مانند محاسبات در حال اجرا و نیز تازه‌ترین اخبار مربوط به سیستم دسترسی پیدا کنید</w:t>
+      </w:r>
+      <w:r>
+        <w:rPr>
+          <w:rFonts w:hint="cs"/>
+          <w:rtl/>
+        </w:rPr>
+        <w:t xml:space="preserve">. </w:t>
+      </w:r>
+      <w:r>
+        <w:rPr>
+          <w:rFonts w:hint="cs"/>
+          <w:rtl/>
+        </w:rPr>
+        <w:t xml:space="preserve">همچنین با استفاده از گزینه </w:t>
+      </w:r>
+      <w:r>
+        <w:t>Supported Software</w:t>
+      </w:r>
+      <w:r>
+        <w:rPr>
+          <w:rFonts w:hint="cs"/>
+          <w:rtl/>
+        </w:rPr>
+        <w:t xml:space="preserve"> می‌توانید لیست </w:t>
+      </w:r>
+      <w:r>
+        <w:rPr>
+          <w:rFonts w:hint="cs"/>
+          <w:rtl/>
+        </w:rPr>
+        <w:t>نرم‌افزار</w:t>
+      </w:r>
+      <w:r>
+        <w:rPr>
+          <w:rFonts w:hint="cs"/>
+          <w:rtl/>
+        </w:rPr>
+        <w:t xml:space="preserve">های </w:t>
+      </w:r>
+      <w:r>
+        <w:rPr>
+          <w:rFonts w:hint="cs"/>
+          <w:rtl/>
+        </w:rPr>
+        <w:t>نصب‌</w:t>
+      </w:r>
+      <w:r>
+        <w:rPr>
+          <w:rFonts w:hint="cs"/>
+          <w:rtl/>
+        </w:rPr>
+        <w:t xml:space="preserve">شده روی </w:t>
+      </w:r>
+      <w:r>
+        <w:t>HPC</w:t>
+      </w:r>
+      <w:r>
+        <w:rPr>
+          <w:rFonts w:hint="cs"/>
+          <w:rtl/>
+        </w:rPr>
+        <w:t xml:space="preserve">، </w:t>
+      </w:r>
+      <w:r>
+        <w:rPr>
+          <w:rFonts w:hint="cs"/>
+          <w:rtl/>
+        </w:rPr>
+        <w:t>ازجمله</w:t>
+      </w:r>
+      <w:r>
+        <w:rPr>
+          <w:rFonts w:hint="cs"/>
+          <w:rtl/>
+        </w:rPr>
+        <w:t xml:space="preserve"> </w:t>
+      </w:r>
+      <w:r>
+        <w:t>MathWorks MATLAB</w:t>
+      </w:r>
+      <w:r>
+        <w:rPr>
+          <w:rFonts w:hint="cs"/>
+          <w:rtl/>
+        </w:rPr>
+        <w:t xml:space="preserve"> و </w:t>
+      </w:r>
+      <w:r>
+        <w:t xml:space="preserve">COMSOL </w:t>
+      </w:r>
+      <w:proofErr w:type="spellStart"/>
+      <w:r>
+        <w:t>Multiphysics</w:t>
+      </w:r>
+      <w:proofErr w:type="spellEnd"/>
+      <w:r>
+        <w:rPr>
+          <w:rFonts w:hint="cs"/>
+          <w:rtl/>
+        </w:rPr>
+        <w:t xml:space="preserve"> را به همراه توضیحاتی اجمالی درباره هرکدام مشاهده نمایید.</w:t>
+      </w:r>
+    </w:p>
+    <w:p>
+      <w:pPr>
+        <w:rPr>
+          <w:rtl/>
+        </w:rPr>
+      </w:pPr>
+    </w:p>
+    <w:p>
+      <w:pPr>
+        <w:pStyle w:val="a1"/>
+        <w:rPr>
+          <w:rtl/>
+        </w:rPr>
+      </w:pPr>
+      <w:r>
+        <w:rPr>
+          <w:noProof/>
+          <w:rtl/>
+          <w:lang w:bidi="ar-SA"/>
+        </w:rPr>
+        <w:drawing>
+          <wp:inline distT="0" distB="0" distL="0" distR="0">
+            <wp:extent cx="5112000" cy="2832495"/>
+            <wp:effectExtent l="0" t="0" r="0" b="6350"/>
+            <wp:docPr id="33" name="Picture 33" descr="C:\Users\pmsoltani\Downloads\Fluent Manual for Sharif HPC\HPC Website 2.png"/>
+            <wp:cNvGraphicFramePr>
+              <a:graphicFrameLocks xmlns:a="http://schemas.openxmlformats.org/drawingml/2006/main" noChangeAspect="1"/>
+            </wp:cNvGraphicFramePr>
+            <a:graphic xmlns:a="http://schemas.openxmlformats.org/drawingml/2006/main">
+              <a:graphicData uri="http://schemas.openxmlformats.org/drawingml/2006/picture">
+                <pic:pic xmlns:pic="http://schemas.openxmlformats.org/drawingml/2006/picture">
+                  <pic:nvPicPr>
+                    <pic:cNvPr id="0" name="Picture 15" descr="C:\Users\pmsoltani\Downloads\Fluent Manual for Sharif HPC\HPC Website 2.png"/>
+                    <pic:cNvPicPr>
+                      <a:picLocks noChangeAspect="1" noChangeArrowheads="1"/>
+                    </pic:cNvPicPr>
+                  </pic:nvPicPr>
+                  <pic:blipFill>
+                    <a:blip r:embed="rId14">
+                      <a:extLst>
+                        <a:ext uri="{28A0092B-C50C-407E-A947-70E740481C1C}">
+                          <a14:useLocalDpi xmlns:a14="http://schemas.microsoft.com/office/drawing/2010/main" val="0"/>
+                        </a:ext>
+                      </a:extLst>
+                    </a:blip>
+                    <a:srcRect/>
+                    <a:stretch>
+                      <a:fillRect/>
+                    </a:stretch>
+                  </pic:blipFill>
+                  <pic:spPr bwMode="auto">
+                    <a:xfrm>
+                      <a:off x="0" y="0"/>
+                      <a:ext cx="5112000" cy="2832495"/>
+                    </a:xfrm>
+                    <a:prstGeom prst="rect">
+                      <a:avLst/>
+                    </a:prstGeom>
+                    <a:noFill/>
+                    <a:ln>
+                      <a:noFill/>
+                    </a:ln>
+                  </pic:spPr>
+                </pic:pic>
+              </a:graphicData>
+            </a:graphic>
+          </wp:inline>
+        </w:drawing>
+      </w:r>
+    </w:p>
+    <w:p>
+      <w:pPr>
+        <w:pStyle w:val="Caption"/>
+        <w:rPr>
+          <w:rtl/>
+        </w:rPr>
+      </w:pPr>
+      <w:bookmarkStart w:id="4" w:name="_Ref530200836"/>
+      <w:r>
+        <w:rPr>
+          <w:rtl/>
+        </w:rPr>
+        <w:t xml:space="preserve">شکل </w:t>
+      </w:r>
+      <w:r>
+        <w:rPr>
+          <w:rtl/>
+        </w:rPr>
+        <w:fldChar w:fldCharType="begin"/>
+      </w:r>
+      <w:r>
+        <w:rPr>
+          <w:rtl/>
+        </w:rPr>
+        <w:instrText xml:space="preserve"> </w:instrText>
+      </w:r>
+      <w:r>
+        <w:instrText>SEQ</w:instrText>
+      </w:r>
+      <w:r>
+        <w:rPr>
+          <w:rtl/>
+        </w:rPr>
+        <w:instrText xml:space="preserve"> شکل \* </w:instrText>
+      </w:r>
+      <w:r>
+        <w:instrText>ARABIC</w:instrText>
+      </w:r>
+      <w:r>
+        <w:rPr>
+          <w:rtl/>
+        </w:rPr>
+        <w:instrText xml:space="preserve"> </w:instrText>
+      </w:r>
+      <w:r>
+        <w:rPr>
+          <w:rtl/>
+        </w:rPr>
+        <w:fldChar w:fldCharType="separate"/>
+      </w:r>
+      <w:r>
+        <w:rPr>
+          <w:noProof/>
+          <w:rtl/>
+        </w:rPr>
+        <w:t>3</w:t>
+      </w:r>
+      <w:r>
+        <w:rPr>
+          <w:rtl/>
+        </w:rPr>
+        <w:fldChar w:fldCharType="end"/>
+      </w:r>
+      <w:bookmarkEnd w:id="4"/>
       <w:r>
         <w:rPr>
           <w:rFonts w:hint="cs"/>
@@ -2961,16 +2977,16 @@
         </w:rPr>
         <w:t xml:space="preserve"> انتخاب شده باشد.</w:t>
       </w:r>
-      <w:bookmarkStart w:id="4" w:name="_Toc432037838"/>
-    </w:p>
-    <w:p>
-      <w:pPr>
-        <w:rPr>
-          <w:rtl/>
-        </w:rPr>
-      </w:pPr>
-    </w:p>
-    <w:bookmarkEnd w:id="4"/>
+      <w:bookmarkStart w:id="5" w:name="_Toc432037838"/>
+    </w:p>
+    <w:p>
+      <w:pPr>
+        <w:rPr>
+          <w:rtl/>
+        </w:rPr>
+      </w:pPr>
+    </w:p>
+    <w:bookmarkEnd w:id="5"/>
     <w:p>
       <w:pPr>
         <w:pStyle w:val="a1"/>
@@ -3041,7 +3057,7 @@
           <w:rtl/>
         </w:rPr>
       </w:pPr>
-      <w:bookmarkStart w:id="5" w:name="_Ref530200823"/>
+      <w:bookmarkStart w:id="6" w:name="_Ref530200823"/>
       <w:r>
         <w:rPr>
           <w:rtl/>
@@ -3097,7 +3113,7 @@
         </w:rPr>
         <w:fldChar w:fldCharType="end"/>
       </w:r>
-      <w:bookmarkEnd w:id="5"/>
+      <w:bookmarkEnd w:id="6"/>
       <w:r>
         <w:rPr>
           <w:rFonts w:hint="cs"/>
@@ -3502,7 +3518,7 @@
           <w:rtl/>
         </w:rPr>
       </w:pPr>
-      <w:bookmarkStart w:id="6" w:name="_Ref530200922"/>
+      <w:bookmarkStart w:id="7" w:name="_Ref530200922"/>
       <w:r>
         <w:rPr>
           <w:rtl/>
@@ -3558,7 +3574,7 @@
         </w:rPr>
         <w:fldChar w:fldCharType="end"/>
       </w:r>
-      <w:bookmarkEnd w:id="6"/>
+      <w:bookmarkEnd w:id="7"/>
       <w:r>
         <w:rPr>
           <w:rFonts w:hint="cs"/>
@@ -3648,7 +3664,7 @@
           <w:rtl/>
         </w:rPr>
       </w:pPr>
-      <w:bookmarkStart w:id="7" w:name="_Ref530201098"/>
+      <w:bookmarkStart w:id="8" w:name="_Ref530201098"/>
       <w:r>
         <w:rPr>
           <w:rtl/>
@@ -3704,7 +3720,7 @@
         </w:rPr>
         <w:fldChar w:fldCharType="end"/>
       </w:r>
-      <w:bookmarkEnd w:id="7"/>
+      <w:bookmarkEnd w:id="8"/>
       <w:r>
         <w:rPr>
           <w:rFonts w:hint="cs"/>
@@ -3966,9 +3982,9 @@
         <w:lastRenderedPageBreak/>
         <w:drawing>
           <wp:inline distT="0" distB="0" distL="0" distR="0">
-            <wp:extent cx="5456843" cy="3240000"/>
+            <wp:extent cx="5436000" cy="3225895"/>
             <wp:effectExtent l="0" t="0" r="0" b="0"/>
-            <wp:docPr id="15" name="Picture 15" descr="C:\Users\pmsoltani\Desktop\WinSCP3.PNG"/>
+            <wp:docPr id="32" name="Picture 32" descr="C:\Users\pmsoltani\Downloads\Fluent Manual for Sharif HPC\WinSCP3.png"/>
             <wp:cNvGraphicFramePr>
               <a:graphicFrameLocks xmlns:a="http://schemas.openxmlformats.org/drawingml/2006/main" noChangeAspect="1"/>
             </wp:cNvGraphicFramePr>
@@ -3976,7 +3992,7 @@
               <a:graphicData uri="http://schemas.openxmlformats.org/drawingml/2006/picture">
                 <pic:pic xmlns:pic="http://schemas.openxmlformats.org/drawingml/2006/picture">
                   <pic:nvPicPr>
-                    <pic:cNvPr id="0" name="Picture 9" descr="C:\Users\pmsoltani\Desktop\WinSCP3.PNG"/>
+                    <pic:cNvPr id="0" name="Picture 14" descr="C:\Users\pmsoltani\Downloads\Fluent Manual for Sharif HPC\WinSCP3.png"/>
                     <pic:cNvPicPr>
                       <a:picLocks noChangeAspect="1" noChangeArrowheads="1"/>
                     </pic:cNvPicPr>
@@ -3997,7 +4013,7 @@
                   <pic:spPr bwMode="auto">
                     <a:xfrm>
                       <a:off x="0" y="0"/>
-                      <a:ext cx="5456843" cy="3240000"/>
+                      <a:ext cx="5436000" cy="3225895"/>
                     </a:xfrm>
                     <a:prstGeom prst="rect">
                       <a:avLst/>
@@ -4021,7 +4037,7 @@
           <w:rtl/>
         </w:rPr>
       </w:pPr>
-      <w:bookmarkStart w:id="8" w:name="_Ref530201201"/>
+      <w:bookmarkStart w:id="9" w:name="_Ref530201201"/>
       <w:r>
         <w:rPr>
           <w:rtl/>
@@ -4077,7 +4093,7 @@
         </w:rPr>
         <w:fldChar w:fldCharType="end"/>
       </w:r>
-      <w:bookmarkEnd w:id="8"/>
+      <w:bookmarkEnd w:id="9"/>
       <w:r>
         <w:rPr>
           <w:rFonts w:hint="cs"/>
@@ -4251,9 +4267,9 @@
         </w:rPr>
         <w:drawing>
           <wp:inline distT="0" distB="0" distL="0" distR="0">
-            <wp:extent cx="3920485" cy="1656000"/>
-            <wp:effectExtent l="0" t="0" r="4445" b="1905"/>
-            <wp:docPr id="5" name="Picture 5" descr="C:\Users\pmsoltani\Downloads\Fluent Manual for Sharif HPC\WinSCP4.png"/>
+            <wp:extent cx="3888000" cy="1642286"/>
+            <wp:effectExtent l="0" t="0" r="0" b="0"/>
+            <wp:docPr id="31" name="Picture 31" descr="C:\Users\pmsoltani\Downloads\Fluent Manual for Sharif HPC\WinSCP4.png"/>
             <wp:cNvGraphicFramePr>
               <a:graphicFrameLocks xmlns:a="http://schemas.openxmlformats.org/drawingml/2006/main" noChangeAspect="1"/>
             </wp:cNvGraphicFramePr>
@@ -4261,7 +4277,7 @@
               <a:graphicData uri="http://schemas.openxmlformats.org/drawingml/2006/picture">
                 <pic:pic xmlns:pic="http://schemas.openxmlformats.org/drawingml/2006/picture">
                   <pic:nvPicPr>
-                    <pic:cNvPr id="0" name="Picture 1" descr="C:\Users\pmsoltani\Downloads\Fluent Manual for Sharif HPC\WinSCP4.png"/>
+                    <pic:cNvPr id="0" name="Picture 13" descr="C:\Users\pmsoltani\Downloads\Fluent Manual for Sharif HPC\WinSCP4.png"/>
                     <pic:cNvPicPr>
                       <a:picLocks noChangeAspect="1" noChangeArrowheads="1"/>
                     </pic:cNvPicPr>
@@ -4282,7 +4298,7 @@
                   <pic:spPr bwMode="auto">
                     <a:xfrm>
                       <a:off x="0" y="0"/>
-                      <a:ext cx="3920485" cy="1656000"/>
+                      <a:ext cx="3888000" cy="1642286"/>
                     </a:xfrm>
                     <a:prstGeom prst="rect">
                       <a:avLst/>
@@ -4306,7 +4322,7 @@
           <w:rtl/>
         </w:rPr>
       </w:pPr>
-      <w:bookmarkStart w:id="9" w:name="_Ref530201314"/>
+      <w:bookmarkStart w:id="10" w:name="_Ref530201314"/>
       <w:r>
         <w:rPr>
           <w:rtl/>
@@ -4362,7 +4378,7 @@
         </w:rPr>
         <w:fldChar w:fldCharType="end"/>
       </w:r>
-      <w:bookmarkEnd w:id="9"/>
+      <w:bookmarkEnd w:id="10"/>
       <w:r>
         <w:rPr>
           <w:rFonts w:hint="cs"/>
@@ -4457,7 +4473,7 @@
           <w:rtl/>
         </w:rPr>
       </w:pPr>
-      <w:bookmarkStart w:id="10" w:name="_Ref530246761"/>
+      <w:bookmarkStart w:id="11" w:name="_Ref530246761"/>
       <w:r>
         <w:rPr>
           <w:rFonts w:hint="cs"/>
@@ -4469,7 +4485,7 @@
       <w:r>
         <w:t>HPC</w:t>
       </w:r>
-      <w:bookmarkEnd w:id="10"/>
+      <w:bookmarkEnd w:id="11"/>
     </w:p>
     <w:p>
       <w:pPr>
@@ -4930,9 +4946,9 @@
         </w:rPr>
         <w:drawing>
           <wp:inline distT="0" distB="0" distL="0" distR="0">
-            <wp:extent cx="5338167" cy="466725"/>
-            <wp:effectExtent l="0" t="0" r="0" b="0"/>
-            <wp:docPr id="18" name="Picture 18" descr="C:\Users\pmsoltani\Desktop\WinSCP5.PNG"/>
+            <wp:extent cx="4320000" cy="377715"/>
+            <wp:effectExtent l="0" t="0" r="0" b="3810"/>
+            <wp:docPr id="30" name="Picture 30" descr="C:\Users\pmsoltani\Downloads\Fluent Manual for Sharif HPC\WinSCP5.png"/>
             <wp:cNvGraphicFramePr>
               <a:graphicFrameLocks xmlns:a="http://schemas.openxmlformats.org/drawingml/2006/main" noChangeAspect="1"/>
             </wp:cNvGraphicFramePr>
@@ -4940,7 +4956,7 @@
               <a:graphicData uri="http://schemas.openxmlformats.org/drawingml/2006/picture">
                 <pic:pic xmlns:pic="http://schemas.openxmlformats.org/drawingml/2006/picture">
                   <pic:nvPicPr>
-                    <pic:cNvPr id="0" name="Picture 12" descr="C:\Users\pmsoltani\Desktop\WinSCP5.PNG"/>
+                    <pic:cNvPr id="0" name="Picture 12" descr="C:\Users\pmsoltani\Downloads\Fluent Manual for Sharif HPC\WinSCP5.png"/>
                     <pic:cNvPicPr>
                       <a:picLocks noChangeAspect="1" noChangeArrowheads="1"/>
                     </pic:cNvPicPr>
@@ -4961,7 +4977,7 @@
                   <pic:spPr bwMode="auto">
                     <a:xfrm>
                       <a:off x="0" y="0"/>
-                      <a:ext cx="5341394" cy="467007"/>
+                      <a:ext cx="4320000" cy="377715"/>
                     </a:xfrm>
                     <a:prstGeom prst="rect">
                       <a:avLst/>
@@ -4985,7 +5001,7 @@
           <w:rtl/>
         </w:rPr>
       </w:pPr>
-      <w:bookmarkStart w:id="11" w:name="_Ref530201519"/>
+      <w:bookmarkStart w:id="12" w:name="_Ref530201519"/>
       <w:r>
         <w:rPr>
           <w:rtl/>
@@ -5041,7 +5057,7 @@
         </w:rPr>
         <w:fldChar w:fldCharType="end"/>
       </w:r>
-      <w:bookmarkEnd w:id="11"/>
+      <w:bookmarkEnd w:id="12"/>
       <w:r>
         <w:rPr>
           <w:rFonts w:hint="cs"/>
@@ -5082,7 +5098,7 @@
         </w:rPr>
         <w:drawing>
           <wp:inline distT="0" distB="0" distL="0" distR="0">
-            <wp:extent cx="5225181" cy="2543175"/>
+            <wp:extent cx="5220000" cy="2540653"/>
             <wp:effectExtent l="0" t="0" r="0" b="0"/>
             <wp:docPr id="4" name="Picture 4" descr="C:\Users\pmsoltani\Desktop\WinSCP8.PNG"/>
             <wp:cNvGraphicFramePr>
@@ -5113,7 +5129,7 @@
                   <pic:spPr bwMode="auto">
                     <a:xfrm>
                       <a:off x="0" y="0"/>
-                      <a:ext cx="5238532" cy="2549673"/>
+                      <a:ext cx="5220000" cy="2540653"/>
                     </a:xfrm>
                     <a:prstGeom prst="rect">
                       <a:avLst/>
@@ -5137,7 +5153,7 @@
           <w:rtl/>
         </w:rPr>
       </w:pPr>
-      <w:bookmarkStart w:id="12" w:name="_Ref530201577"/>
+      <w:bookmarkStart w:id="13" w:name="_Ref530201577"/>
       <w:r>
         <w:rPr>
           <w:rtl/>
@@ -5193,7 +5209,7 @@
         </w:rPr>
         <w:fldChar w:fldCharType="end"/>
       </w:r>
-      <w:bookmarkEnd w:id="12"/>
+      <w:bookmarkEnd w:id="13"/>
       <w:r>
         <w:rPr>
           <w:rFonts w:hint="cs"/>
@@ -6017,7 +6033,7 @@
           <wp:inline distT="0" distB="0" distL="0" distR="0">
             <wp:extent cx="5220000" cy="863693"/>
             <wp:effectExtent l="0" t="0" r="0" b="0"/>
-            <wp:docPr id="21" name="Picture 21" descr="C:\Users\pmsoltani\Downloads\Fluent Manual for Sharif HPC\WinSCP9.png"/>
+            <wp:docPr id="29" name="Picture 29" descr="C:\Users\pmsoltani\Downloads\Fluent Manual for Sharif HPC\WinSCP9.png"/>
             <wp:cNvGraphicFramePr>
               <a:graphicFrameLocks xmlns:a="http://schemas.openxmlformats.org/drawingml/2006/main" noChangeAspect="1"/>
             </wp:cNvGraphicFramePr>
@@ -6025,7 +6041,7 @@
               <a:graphicData uri="http://schemas.openxmlformats.org/drawingml/2006/picture">
                 <pic:pic xmlns:pic="http://schemas.openxmlformats.org/drawingml/2006/picture">
                   <pic:nvPicPr>
-                    <pic:cNvPr id="0" name="Picture 4" descr="C:\Users\pmsoltani\Downloads\Fluent Manual for Sharif HPC\WinSCP9.png"/>
+                    <pic:cNvPr id="0" name="Picture 11" descr="C:\Users\pmsoltani\Downloads\Fluent Manual for Sharif HPC\WinSCP9.png"/>
                     <pic:cNvPicPr>
                       <a:picLocks noChangeAspect="1" noChangeArrowheads="1"/>
                     </pic:cNvPicPr>
@@ -6070,7 +6086,7 @@
           <w:rtl/>
         </w:rPr>
       </w:pPr>
-      <w:bookmarkStart w:id="13" w:name="_Ref530201778"/>
+      <w:bookmarkStart w:id="14" w:name="_Ref530201778"/>
       <w:r>
         <w:rPr>
           <w:rtl/>
@@ -6126,7 +6142,7 @@
         </w:rPr>
         <w:fldChar w:fldCharType="end"/>
       </w:r>
-      <w:bookmarkEnd w:id="13"/>
+      <w:bookmarkEnd w:id="14"/>
       <w:r>
         <w:rPr>
           <w:rFonts w:hint="cs"/>
@@ -6177,9 +6193,9 @@
         </w:rPr>
         <w:drawing>
           <wp:inline distT="0" distB="0" distL="0" distR="0">
-            <wp:extent cx="5220000" cy="1651745"/>
+            <wp:extent cx="5220000" cy="1651744"/>
             <wp:effectExtent l="0" t="0" r="0" b="5715"/>
-            <wp:docPr id="22" name="Picture 22" descr="C:\Users\pmsoltani\Downloads\Fluent Manual for Sharif HPC\WinSCP10.png"/>
+            <wp:docPr id="28" name="Picture 28" descr="C:\Users\pmsoltani\Downloads\Fluent Manual for Sharif HPC\WinSCP10.png"/>
             <wp:cNvGraphicFramePr>
               <a:graphicFrameLocks xmlns:a="http://schemas.openxmlformats.org/drawingml/2006/main" noChangeAspect="1"/>
             </wp:cNvGraphicFramePr>
@@ -6187,7 +6203,7 @@
               <a:graphicData uri="http://schemas.openxmlformats.org/drawingml/2006/picture">
                 <pic:pic xmlns:pic="http://schemas.openxmlformats.org/drawingml/2006/picture">
                   <pic:nvPicPr>
-                    <pic:cNvPr id="0" name="Picture 5" descr="C:\Users\pmsoltani\Downloads\Fluent Manual for Sharif HPC\WinSCP10.png"/>
+                    <pic:cNvPr id="0" name="Picture 10" descr="C:\Users\pmsoltani\Downloads\Fluent Manual for Sharif HPC\WinSCP10.png"/>
                     <pic:cNvPicPr>
                       <a:picLocks noChangeAspect="1" noChangeArrowheads="1"/>
                     </pic:cNvPicPr>
@@ -6208,7 +6224,7 @@
                   <pic:spPr bwMode="auto">
                     <a:xfrm>
                       <a:off x="0" y="0"/>
-                      <a:ext cx="5220000" cy="1651745"/>
+                      <a:ext cx="5220000" cy="1651744"/>
                     </a:xfrm>
                     <a:prstGeom prst="rect">
                       <a:avLst/>
@@ -6232,7 +6248,7 @@
           <w:rtl/>
         </w:rPr>
       </w:pPr>
-      <w:bookmarkStart w:id="14" w:name="_Ref530201896"/>
+      <w:bookmarkStart w:id="15" w:name="_Ref530201896"/>
       <w:r>
         <w:rPr>
           <w:rtl/>
@@ -6288,7 +6304,7 @@
         </w:rPr>
         <w:fldChar w:fldCharType="end"/>
       </w:r>
-      <w:bookmarkEnd w:id="14"/>
+      <w:bookmarkEnd w:id="15"/>
       <w:r>
         <w:rPr>
           <w:rFonts w:hint="cs"/>
@@ -6330,9 +6346,9 @@
         <w:lastRenderedPageBreak/>
         <w:drawing>
           <wp:inline distT="0" distB="0" distL="0" distR="0">
-            <wp:extent cx="5220000" cy="2143471"/>
+            <wp:extent cx="5220000" cy="2143473"/>
             <wp:effectExtent l="0" t="0" r="0" b="9525"/>
-            <wp:docPr id="23" name="Picture 23" descr="C:\Users\pmsoltani\Downloads\Fluent Manual for Sharif HPC\WinSCP13.png"/>
+            <wp:docPr id="27" name="Picture 27" descr="C:\Users\pmsoltani\Downloads\Fluent Manual for Sharif HPC\WinSCP13.png"/>
             <wp:cNvGraphicFramePr>
               <a:graphicFrameLocks xmlns:a="http://schemas.openxmlformats.org/drawingml/2006/main" noChangeAspect="1"/>
             </wp:cNvGraphicFramePr>
@@ -6340,7 +6356,7 @@
               <a:graphicData uri="http://schemas.openxmlformats.org/drawingml/2006/picture">
                 <pic:pic xmlns:pic="http://schemas.openxmlformats.org/drawingml/2006/picture">
                   <pic:nvPicPr>
-                    <pic:cNvPr id="0" name="Picture 6" descr="C:\Users\pmsoltani\Downloads\Fluent Manual for Sharif HPC\WinSCP13.png"/>
+                    <pic:cNvPr id="0" name="Picture 9" descr="C:\Users\pmsoltani\Downloads\Fluent Manual for Sharif HPC\WinSCP13.png"/>
                     <pic:cNvPicPr>
                       <a:picLocks noChangeAspect="1" noChangeArrowheads="1"/>
                     </pic:cNvPicPr>
@@ -6361,7 +6377,7 @@
                   <pic:spPr bwMode="auto">
                     <a:xfrm>
                       <a:off x="0" y="0"/>
-                      <a:ext cx="5220000" cy="2143471"/>
+                      <a:ext cx="5220000" cy="2143473"/>
                     </a:xfrm>
                     <a:prstGeom prst="rect">
                       <a:avLst/>
@@ -6385,7 +6401,7 @@
           <w:rtl/>
         </w:rPr>
       </w:pPr>
-      <w:bookmarkStart w:id="15" w:name="_Ref530202149"/>
+      <w:bookmarkStart w:id="16" w:name="_Ref530202149"/>
       <w:r>
         <w:rPr>
           <w:rtl/>
@@ -6441,7 +6457,7 @@
         </w:rPr>
         <w:fldChar w:fldCharType="end"/>
       </w:r>
-      <w:bookmarkEnd w:id="15"/>
+      <w:bookmarkEnd w:id="16"/>
       <w:r>
         <w:rPr>
           <w:rFonts w:hint="cs"/>
@@ -7584,7 +7600,7 @@
           <w:rtl/>
         </w:rPr>
       </w:pPr>
-      <w:bookmarkStart w:id="16" w:name="_Ref530203070"/>
+      <w:bookmarkStart w:id="17" w:name="_Ref530203070"/>
       <w:r>
         <w:rPr>
           <w:rtl/>
@@ -7640,7 +7656,7 @@
         </w:rPr>
         <w:fldChar w:fldCharType="end"/>
       </w:r>
-      <w:bookmarkEnd w:id="16"/>
+      <w:bookmarkEnd w:id="17"/>
       <w:r>
         <w:rPr>
           <w:rFonts w:hint="cs"/>
@@ -7865,7 +7881,7 @@
           <w:rtl/>
         </w:rPr>
       </w:pPr>
-      <w:bookmarkStart w:id="17" w:name="_Ref530246807"/>
+      <w:bookmarkStart w:id="18" w:name="_Ref530246807"/>
       <w:r>
         <w:rPr>
           <w:rFonts w:hint="cs"/>
@@ -7873,7 +7889,7 @@
         </w:rPr>
         <w:t>اجرای شبیه‌سازی</w:t>
       </w:r>
-      <w:bookmarkEnd w:id="17"/>
+      <w:bookmarkEnd w:id="18"/>
     </w:p>
     <w:p>
       <w:pPr>
@@ -8151,9 +8167,9 @@
         </w:rPr>
         <w:drawing>
           <wp:inline distT="0" distB="0" distL="0" distR="0">
-            <wp:extent cx="5943600" cy="3529013"/>
-            <wp:effectExtent l="0" t="0" r="0" b="0"/>
-            <wp:docPr id="2" name="Picture 2" descr="C:\Users\pmsoltani\Desktop\Fluent2.PNG"/>
+            <wp:extent cx="5731510" cy="3392301"/>
+            <wp:effectExtent l="0" t="0" r="2540" b="0"/>
+            <wp:docPr id="26" name="Picture 26" descr="C:\Users\pmsoltani\Downloads\Fluent Manual for Sharif HPC\Fluent2.png"/>
             <wp:cNvGraphicFramePr>
               <a:graphicFrameLocks xmlns:a="http://schemas.openxmlformats.org/drawingml/2006/main" noChangeAspect="1"/>
             </wp:cNvGraphicFramePr>
@@ -8161,7 +8177,7 @@
               <a:graphicData uri="http://schemas.openxmlformats.org/drawingml/2006/picture">
                 <pic:pic xmlns:pic="http://schemas.openxmlformats.org/drawingml/2006/picture">
                   <pic:nvPicPr>
-                    <pic:cNvPr id="0" name="Picture 6" descr="C:\Users\pmsoltani\Desktop\Fluent2.PNG"/>
+                    <pic:cNvPr id="0" name="Picture 8" descr="C:\Users\pmsoltani\Downloads\Fluent Manual for Sharif HPC\Fluent2.png"/>
                     <pic:cNvPicPr>
                       <a:picLocks noChangeAspect="1" noChangeArrowheads="1"/>
                     </pic:cNvPicPr>
@@ -8182,7 +8198,7 @@
                   <pic:spPr bwMode="auto">
                     <a:xfrm>
                       <a:off x="0" y="0"/>
-                      <a:ext cx="5943600" cy="3529013"/>
+                      <a:ext cx="5731510" cy="3392301"/>
                     </a:xfrm>
                     <a:prstGeom prst="rect">
                       <a:avLst/>
@@ -8206,7 +8222,7 @@
           <w:rtl/>
         </w:rPr>
       </w:pPr>
-      <w:bookmarkStart w:id="18" w:name="_Ref530203302"/>
+      <w:bookmarkStart w:id="19" w:name="_Ref530203302"/>
       <w:r>
         <w:rPr>
           <w:rtl/>
@@ -8262,7 +8278,7 @@
         </w:rPr>
         <w:fldChar w:fldCharType="end"/>
       </w:r>
-      <w:bookmarkEnd w:id="18"/>
+      <w:bookmarkEnd w:id="19"/>
       <w:r>
         <w:rPr>
           <w:rFonts w:hint="cs"/>
@@ -9129,9 +9145,9 @@
         </w:rPr>
         <w:drawing>
           <wp:inline distT="0" distB="0" distL="0" distR="0">
-            <wp:extent cx="5410510" cy="2400300"/>
+            <wp:extent cx="5219700" cy="2305050"/>
             <wp:effectExtent l="0" t="0" r="0" b="0"/>
-            <wp:docPr id="3" name="Picture 3" descr="C:\Users\pmsoltani\Desktop\Fluent3.PNG"/>
+            <wp:docPr id="9" name="Picture 9" descr="C:\Users\pmsoltani\Downloads\Fluent Manual for Sharif HPC\Fluent3.png"/>
             <wp:cNvGraphicFramePr>
               <a:graphicFrameLocks xmlns:a="http://schemas.openxmlformats.org/drawingml/2006/main" noChangeAspect="1"/>
             </wp:cNvGraphicFramePr>
@@ -9139,7 +9155,7 @@
               <a:graphicData uri="http://schemas.openxmlformats.org/drawingml/2006/picture">
                 <pic:pic xmlns:pic="http://schemas.openxmlformats.org/drawingml/2006/picture">
                   <pic:nvPicPr>
-                    <pic:cNvPr id="0" name="Picture 7" descr="C:\Users\pmsoltani\Desktop\Fluent3.PNG"/>
+                    <pic:cNvPr id="0" name="Picture 2" descr="C:\Users\pmsoltani\Downloads\Fluent Manual for Sharif HPC\Fluent3.png"/>
                     <pic:cNvPicPr>
                       <a:picLocks noChangeAspect="1" noChangeArrowheads="1"/>
                     </pic:cNvPicPr>
@@ -9160,7 +9176,7 @@
                   <pic:spPr bwMode="auto">
                     <a:xfrm>
                       <a:off x="0" y="0"/>
-                      <a:ext cx="5410510" cy="2400300"/>
+                      <a:ext cx="5219700" cy="2305050"/>
                     </a:xfrm>
                     <a:prstGeom prst="rect">
                       <a:avLst/>
@@ -9184,7 +9200,7 @@
           <w:rtl/>
         </w:rPr>
       </w:pPr>
-      <w:bookmarkStart w:id="19" w:name="_Ref530239268"/>
+      <w:bookmarkStart w:id="20" w:name="_Ref530239268"/>
       <w:r>
         <w:rPr>
           <w:rtl/>
@@ -9240,7 +9256,7 @@
         </w:rPr>
         <w:fldChar w:fldCharType="end"/>
       </w:r>
-      <w:bookmarkEnd w:id="19"/>
+      <w:bookmarkEnd w:id="20"/>
       <w:r>
         <w:rPr>
           <w:rFonts w:hint="cs"/>
@@ -10842,7 +10858,6 @@
     <w:p>
       <w:pPr>
         <w:rPr>
-          <w:rFonts w:hint="cs"/>
           <w:rtl/>
         </w:rPr>
       </w:pPr>
@@ -11393,8 +11408,6 @@
         </w:rPr>
         <w:t xml:space="preserve"> را در آن اعمال نمایید.</w:t>
       </w:r>
-      <w:bookmarkStart w:id="20" w:name="_GoBack"/>
-      <w:bookmarkEnd w:id="20"/>
     </w:p>
     <w:sectPr>
       <w:headerReference w:type="default" r:id="rId28"/>
@@ -14938,6 +14951,7 @@
   </w:compat>
   <w:rsids>
     <w:rsidRoot w:val="00EC38C9"/>
+    <w:rsid w:val="002428EB"/>
     <w:rsid w:val="00BC0246"/>
     <w:rsid w:val="00D46321"/>
     <w:rsid w:val="00DF197A"/>
@@ -15692,7 +15706,7 @@
 </file>
 
 <file path=customXml/itemProps1.xml><?xml version="1.0" encoding="utf-8"?>
-<ds:datastoreItem xmlns:ds="http://schemas.openxmlformats.org/officeDocument/2006/customXml" ds:itemID="{D4706926-9EC4-4FE2-B97B-978EDF013252}">
+<ds:datastoreItem xmlns:ds="http://schemas.openxmlformats.org/officeDocument/2006/customXml" ds:itemID="{6F8F28F8-6E65-48FE-A4F6-C02C2D18FA95}">
   <ds:schemaRefs>
     <ds:schemaRef ds:uri="http://schemas.openxmlformats.org/officeDocument/2006/bibliography"/>
   </ds:schemaRefs>

</xml_diff>